<commit_message>
notebook has run all throughout
</commit_message>
<xml_diff>
--- a/Report/20201227_v2_ML_Project_Report_Group_50.docx
+++ b/Report/20201227_v2_ML_Project_Report_Group_50.docx
@@ -5228,13 +5228,23 @@
                 <w:lang w:val="en-US"/>
               </w:rPr>
             </w:pPr>
+            <w:proofErr w:type="spellStart"/>
             <w:r>
               <w:rPr>
                 <w:sz w:val="17"/>
                 <w:szCs w:val="17"/>
                 <w:lang w:val="en-US"/>
               </w:rPr>
-              <w:t>Employment_Sector_Self-Employed (Company)</w:t>
+              <w:t>Employment_Sector_Self</w:t>
+            </w:r>
+            <w:proofErr w:type="spellEnd"/>
+            <w:r>
+              <w:rPr>
+                <w:sz w:val="17"/>
+                <w:szCs w:val="17"/>
+                <w:lang w:val="en-US"/>
+              </w:rPr>
+              <w:t>-Employed (Company)</w:t>
             </w:r>
           </w:p>
         </w:tc>
@@ -11491,15 +11501,7 @@
             <w:tcW w:w="1648" w:type="dxa"/>
           </w:tcPr>
           <w:p>
-            <w:pPr>
-              <w:rPr>
-                <w:lang/>
-              </w:rPr>
-            </w:pPr>
-            <w:r>
-              <w:rPr>
-                <w:lang/>
-              </w:rPr>
+            <w:r>
               <w:t>0.83</w:t>
             </w:r>
           </w:p>
@@ -11903,15 +11905,7 @@
             <w:tcW w:w="1648" w:type="dxa"/>
           </w:tcPr>
           <w:p>
-            <w:pPr>
-              <w:rPr>
-                <w:lang/>
-              </w:rPr>
-            </w:pPr>
-            <w:r>
-              <w:rPr>
-                <w:lang/>
-              </w:rPr>
+            <w:r>
               <w:t>0.859</w:t>
             </w:r>
           </w:p>
@@ -12292,15 +12286,7 @@
             <w:tcW w:w="1648" w:type="dxa"/>
           </w:tcPr>
           <w:p>
-            <w:pPr>
-              <w:rPr>
-                <w:lang/>
-              </w:rPr>
-            </w:pPr>
-            <w:r>
-              <w:rPr>
-                <w:lang/>
-              </w:rPr>
+            <w:r>
               <w:t>0.862</w:t>
             </w:r>
           </w:p>
@@ -12710,15 +12696,7 @@
             <w:tcW w:w="1648" w:type="dxa"/>
           </w:tcPr>
           <w:p>
-            <w:pPr>
-              <w:rPr>
-                <w:lang/>
-              </w:rPr>
-            </w:pPr>
-            <w:r>
-              <w:rPr>
-                <w:lang/>
-              </w:rPr>
+            <w:r>
               <w:t>0.874</w:t>
             </w:r>
           </w:p>
@@ -17854,7 +17832,7 @@
         <w:tblLook w:val="04A0" w:firstRow="1" w:lastRow="0" w:firstColumn="1" w:lastColumn="0" w:noHBand="0" w:noVBand="1"/>
       </w:tblPr>
       <w:tblGrid>
-        <w:gridCol w:w="1457"/>
+        <w:gridCol w:w="2386"/>
         <w:gridCol w:w="1279"/>
         <w:gridCol w:w="1179"/>
         <w:gridCol w:w="1279"/>
@@ -18113,7 +18091,6 @@
                 <w:szCs w:val="18"/>
               </w:rPr>
             </w:pPr>
-            <w:proofErr w:type="spellStart"/>
             <w:r>
               <w:rPr>
                 <w:rFonts w:ascii="Helvetica Neue" w:hAnsi="Helvetica Neue"/>
@@ -18123,9 +18100,8 @@
                 <w:sz w:val="18"/>
                 <w:szCs w:val="18"/>
               </w:rPr>
-              <w:t>random</w:t>
-            </w:r>
-            <w:proofErr w:type="spellEnd"/>
+              <w:t>R</w:t>
+            </w:r>
             <w:r>
               <w:rPr>
                 <w:rFonts w:ascii="Helvetica Neue" w:hAnsi="Helvetica Neue"/>
@@ -18135,9 +18111,8 @@
                 <w:sz w:val="18"/>
                 <w:szCs w:val="18"/>
               </w:rPr>
-              <w:t xml:space="preserve"> </w:t>
-            </w:r>
-            <w:proofErr w:type="spellStart"/>
+              <w:t>andom</w:t>
+            </w:r>
             <w:r>
               <w:rPr>
                 <w:rFonts w:ascii="Helvetica Neue" w:hAnsi="Helvetica Neue"/>
@@ -18147,7 +18122,54 @@
                 <w:sz w:val="18"/>
                 <w:szCs w:val="18"/>
               </w:rPr>
-              <w:t>forest</w:t>
+              <w:t xml:space="preserve"> </w:t>
+            </w:r>
+            <w:proofErr w:type="spellStart"/>
+            <w:r>
+              <w:rPr>
+                <w:rFonts w:ascii="Helvetica Neue" w:hAnsi="Helvetica Neue"/>
+                <w:b/>
+                <w:bCs/>
+                <w:color w:val="000000"/>
+                <w:sz w:val="18"/>
+                <w:szCs w:val="18"/>
+              </w:rPr>
+              <w:t>F</w:t>
+            </w:r>
+            <w:r>
+              <w:rPr>
+                <w:rFonts w:ascii="Helvetica Neue" w:hAnsi="Helvetica Neue"/>
+                <w:b/>
+                <w:bCs/>
+                <w:color w:val="000000"/>
+                <w:sz w:val="18"/>
+                <w:szCs w:val="18"/>
+              </w:rPr>
+              <w:t>orest</w:t>
+            </w:r>
+            <w:proofErr w:type="spellEnd"/>
+            <w:r>
+              <w:rPr>
+                <w:rFonts w:ascii="Helvetica Neue" w:hAnsi="Helvetica Neue"/>
+                <w:b/>
+                <w:bCs/>
+                <w:color w:val="000000"/>
+                <w:sz w:val="18"/>
+                <w:szCs w:val="18"/>
+              </w:rPr>
+              <w:t xml:space="preserve"> </w:t>
+            </w:r>
+            <w:proofErr w:type="spellStart"/>
+            <w:r>
+              <w:rPr>
+                <w:rFonts w:ascii="Helvetica Neue" w:hAnsi="Helvetica Neue"/>
+                <w:b/>
+                <w:bCs/>
+                <w:color w:val="000000"/>
+                <w:sz w:val="18"/>
+                <w:szCs w:val="18"/>
+              </w:rPr>
+              <w:t>classifier</w:t>
             </w:r>
             <w:proofErr w:type="spellEnd"/>
           </w:p>
@@ -18396,7 +18418,19 @@
         <w:rPr>
           <w:lang w:val="en-US"/>
         </w:rPr>
-        <w:t xml:space="preserve"> for parameters for a Random Forest Classifier</w:t>
+        <w:t xml:space="preserve"> for parameters for a Random Forest </w:t>
+      </w:r>
+      <w:r>
+        <w:rPr>
+          <w:lang w:val="en-US"/>
+        </w:rPr>
+        <w:t>c</w:t>
+      </w:r>
+      <w:r>
+        <w:rPr>
+          <w:lang w:val="en-US"/>
+        </w:rPr>
+        <w:t>lassifier</w:t>
       </w:r>
     </w:p>
     <w:p>
@@ -19069,8 +19103,22 @@
         <w:rPr>
           <w:lang w:val="en-US"/>
         </w:rPr>
-        <w:t>The corresponding results of this model are shown below:</w:t>
-      </w:r>
+        <w:t xml:space="preserve">The corresponding results of this model are shown </w:t>
+      </w:r>
+      <w:proofErr w:type="gramStart"/>
+      <w:r>
+        <w:rPr>
+          <w:lang w:val="en-US"/>
+        </w:rPr>
+        <w:t xml:space="preserve">in </w:t>
+      </w:r>
+      <w:r>
+        <w:rPr>
+          <w:lang w:val="en-US"/>
+        </w:rPr>
+        <w:t>:</w:t>
+      </w:r>
+      <w:proofErr w:type="gramEnd"/>
     </w:p>
     <w:p>
       <w:pPr>
@@ -19328,7 +19376,7 @@
         <w:tblLook w:val="04A0" w:firstRow="1" w:lastRow="0" w:firstColumn="1" w:lastColumn="0" w:noHBand="0" w:noVBand="1"/>
       </w:tblPr>
       <w:tblGrid>
-        <w:gridCol w:w="534"/>
+        <w:gridCol w:w="1487"/>
         <w:gridCol w:w="1279"/>
         <w:gridCol w:w="1179"/>
         <w:gridCol w:w="1279"/>
@@ -19499,7 +19547,7 @@
                 <w:sz w:val="18"/>
                 <w:szCs w:val="18"/>
               </w:rPr>
-              <w:t>Test</w:t>
+              <w:t>Validation</w:t>
             </w:r>
           </w:p>
         </w:tc>
@@ -19588,7 +19636,6 @@
                 <w:lang w:val="pt-PT"/>
               </w:rPr>
             </w:pPr>
-            <w:proofErr w:type="spellStart"/>
             <w:r>
               <w:rPr>
                 <w:rFonts w:ascii="Helvetica Neue" w:hAnsi="Helvetica Neue"/>
@@ -19599,7 +19646,20 @@
                 <w:szCs w:val="18"/>
                 <w:lang w:val="pt-PT"/>
               </w:rPr>
-              <w:t>scv</w:t>
+              <w:t xml:space="preserve">SVC </w:t>
+            </w:r>
+            <w:proofErr w:type="spellStart"/>
+            <w:r>
+              <w:rPr>
+                <w:rFonts w:ascii="Helvetica Neue" w:hAnsi="Helvetica Neue"/>
+                <w:b/>
+                <w:bCs/>
+                <w:color w:val="000000"/>
+                <w:sz w:val="18"/>
+                <w:szCs w:val="18"/>
+                <w:lang w:val="pt-PT"/>
+              </w:rPr>
+              <w:t>classiffier</w:t>
             </w:r>
             <w:proofErr w:type="spellEnd"/>
           </w:p>
@@ -19895,7 +19955,19 @@
         <w:rPr>
           <w:lang w:val="en-US"/>
         </w:rPr>
-        <w:t>rough the manual search for parameters for a Random Forest Classifier</w:t>
+        <w:t xml:space="preserve">rough the manual search for parameters for a </w:t>
+      </w:r>
+      <w:r>
+        <w:rPr>
+          <w:lang w:val="en-US"/>
+        </w:rPr>
+        <w:t>SCV c</w:t>
+      </w:r>
+      <w:r>
+        <w:rPr>
+          <w:lang w:val="en-US"/>
+        </w:rPr>
+        <w:t>lassifier</w:t>
       </w:r>
     </w:p>
     <w:p>
@@ -19951,11 +20023,276 @@
           <w:lang w:val="en-US"/>
         </w:rPr>
       </w:pPr>
-      <w:r>
-        <w:rPr>
-          <w:lang w:val="en-US"/>
-        </w:rPr>
-        <w:t>After this parameter tuning phase was completed, a high-level analysis of our models’ performances was issued. Using the best configurations found in the previous step, we take a look at the models we have so far and compare the scores. The main goal of this step is to decide which models represent better results for us. After finding them, we proceed to the stacking.</w:t>
+    </w:p>
+    <w:p>
+      <w:pPr>
+        <w:tabs>
+          <w:tab w:val="left" w:pos="916"/>
+          <w:tab w:val="left" w:pos="1832"/>
+          <w:tab w:val="left" w:pos="2748"/>
+          <w:tab w:val="left" w:pos="3664"/>
+          <w:tab w:val="left" w:pos="4580"/>
+          <w:tab w:val="left" w:pos="5496"/>
+          <w:tab w:val="left" w:pos="6412"/>
+          <w:tab w:val="left" w:pos="7328"/>
+          <w:tab w:val="left" w:pos="8244"/>
+          <w:tab w:val="left" w:pos="9160"/>
+          <w:tab w:val="left" w:pos="10076"/>
+          <w:tab w:val="left" w:pos="10992"/>
+          <w:tab w:val="left" w:pos="11908"/>
+          <w:tab w:val="left" w:pos="12824"/>
+          <w:tab w:val="left" w:pos="13740"/>
+          <w:tab w:val="left" w:pos="14656"/>
+        </w:tabs>
+        <w:wordWrap w:val="0"/>
+        <w:textAlignment w:val="baseline"/>
+        <w:rPr>
+          <w:b/>
+          <w:bCs/>
+          <w:lang w:val="en-GB"/>
+        </w:rPr>
+      </w:pPr>
+      <w:r>
+        <w:rPr>
+          <w:b/>
+          <w:bCs/>
+          <w:lang w:val="en-GB"/>
+        </w:rPr>
+        <w:t>IV.6.iv Results of a high-level analysis of the models</w:t>
+      </w:r>
+    </w:p>
+    <w:p>
+      <w:pPr>
+        <w:tabs>
+          <w:tab w:val="left" w:pos="916"/>
+          <w:tab w:val="left" w:pos="1832"/>
+          <w:tab w:val="left" w:pos="2748"/>
+          <w:tab w:val="left" w:pos="3664"/>
+          <w:tab w:val="left" w:pos="4580"/>
+          <w:tab w:val="left" w:pos="5496"/>
+          <w:tab w:val="left" w:pos="6412"/>
+          <w:tab w:val="left" w:pos="7328"/>
+          <w:tab w:val="left" w:pos="8244"/>
+          <w:tab w:val="left" w:pos="9160"/>
+          <w:tab w:val="left" w:pos="10076"/>
+          <w:tab w:val="left" w:pos="10992"/>
+          <w:tab w:val="left" w:pos="11908"/>
+          <w:tab w:val="left" w:pos="12824"/>
+          <w:tab w:val="left" w:pos="13740"/>
+          <w:tab w:val="left" w:pos="14656"/>
+        </w:tabs>
+        <w:wordWrap w:val="0"/>
+        <w:textAlignment w:val="baseline"/>
+        <w:rPr>
+          <w:lang w:val="en-US"/>
+        </w:rPr>
+      </w:pPr>
+    </w:p>
+    <w:p>
+      <w:pPr>
+        <w:tabs>
+          <w:tab w:val="left" w:pos="916"/>
+          <w:tab w:val="left" w:pos="1832"/>
+          <w:tab w:val="left" w:pos="2748"/>
+          <w:tab w:val="left" w:pos="3664"/>
+          <w:tab w:val="left" w:pos="4580"/>
+          <w:tab w:val="left" w:pos="5496"/>
+          <w:tab w:val="left" w:pos="6412"/>
+          <w:tab w:val="left" w:pos="7328"/>
+          <w:tab w:val="left" w:pos="8244"/>
+          <w:tab w:val="left" w:pos="9160"/>
+          <w:tab w:val="left" w:pos="10076"/>
+          <w:tab w:val="left" w:pos="10992"/>
+          <w:tab w:val="left" w:pos="11908"/>
+          <w:tab w:val="left" w:pos="12824"/>
+          <w:tab w:val="left" w:pos="13740"/>
+          <w:tab w:val="left" w:pos="14656"/>
+        </w:tabs>
+        <w:wordWrap w:val="0"/>
+        <w:textAlignment w:val="baseline"/>
+        <w:rPr>
+          <w:lang w:val="en-US"/>
+        </w:rPr>
+      </w:pPr>
+      <w:r>
+        <w:rPr>
+          <w:lang w:val="en-US"/>
+        </w:rPr>
+        <w:t>Next, a</w:t>
+      </w:r>
+      <w:r>
+        <w:rPr>
+          <w:lang w:val="en-US"/>
+        </w:rPr>
+        <w:t xml:space="preserve"> high-level analysis of </w:t>
+      </w:r>
+      <w:r>
+        <w:rPr>
+          <w:lang w:val="en-US"/>
+        </w:rPr>
+        <w:t>the</w:t>
+      </w:r>
+      <w:r>
+        <w:rPr>
+          <w:lang w:val="en-US"/>
+        </w:rPr>
+        <w:t xml:space="preserve"> models’ performances </w:t>
+      </w:r>
+      <w:r>
+        <w:rPr>
+          <w:lang w:val="en-US"/>
+        </w:rPr>
+        <w:t>is done</w:t>
+      </w:r>
+      <w:r>
+        <w:rPr>
+          <w:lang w:val="en-US"/>
+        </w:rPr>
+        <w:t>. Using the best configurations found in the previous step</w:t>
+      </w:r>
+      <w:r>
+        <w:rPr>
+          <w:lang w:val="en-US"/>
+        </w:rPr>
+        <w:t>s</w:t>
+      </w:r>
+      <w:r>
+        <w:rPr>
+          <w:lang w:val="en-US"/>
+        </w:rPr>
+        <w:t xml:space="preserve">, </w:t>
+      </w:r>
+      <w:r>
+        <w:rPr>
+          <w:lang w:val="en-US"/>
+        </w:rPr>
+        <w:t>the models are compared in regards of their validation scores.</w:t>
+      </w:r>
+      <w:r>
+        <w:rPr>
+          <w:lang w:val="en-US"/>
+        </w:rPr>
+        <w:t xml:space="preserve"> </w:t>
+      </w:r>
+      <w:r>
+        <w:rPr>
+          <w:lang w:val="en-US"/>
+        </w:rPr>
+        <w:t xml:space="preserve">This is done by using stratified k-fold cross validation with k = 10. </w:t>
+      </w:r>
+      <w:r>
+        <w:rPr>
+          <w:lang w:val="en-US"/>
+        </w:rPr>
+        <w:t xml:space="preserve">The goal of this step is to decide which models </w:t>
+      </w:r>
+      <w:r>
+        <w:rPr>
+          <w:lang w:val="en-US"/>
+        </w:rPr>
+        <w:t xml:space="preserve">are the best ones to use for </w:t>
+      </w:r>
+      <w:r>
+        <w:rPr>
+          <w:lang w:val="en-US"/>
+        </w:rPr>
+        <w:t xml:space="preserve">the ensemble classifier built in the next steps. The results of this analysis are shown in </w:t>
+      </w:r>
+      <w:r>
+        <w:rPr>
+          <w:lang w:val="en-US"/>
+        </w:rPr>
+        <w:fldChar w:fldCharType="begin"/>
+      </w:r>
+      <w:r>
+        <w:rPr>
+          <w:lang w:val="en-US"/>
+        </w:rPr>
+        <w:instrText xml:space="preserve"> REF _Ref59998603 \h </w:instrText>
+      </w:r>
+      <w:r>
+        <w:rPr>
+          <w:lang w:val="en-US"/>
+        </w:rPr>
+      </w:r>
+      <w:r>
+        <w:rPr>
+          <w:lang w:val="en-US"/>
+        </w:rPr>
+        <w:fldChar w:fldCharType="separate"/>
+      </w:r>
+      <w:r>
+        <w:rPr>
+          <w:lang w:val="en-US"/>
+        </w:rPr>
+        <w:t xml:space="preserve">Table </w:t>
+      </w:r>
+      <w:r>
+        <w:rPr>
+          <w:noProof/>
+          <w:lang w:val="en-US"/>
+        </w:rPr>
+        <w:t>12</w:t>
+      </w:r>
+      <w:r>
+        <w:rPr>
+          <w:lang w:val="en-US"/>
+        </w:rPr>
+        <w:fldChar w:fldCharType="end"/>
+      </w:r>
+      <w:r>
+        <w:rPr>
+          <w:lang w:val="en-US"/>
+        </w:rPr>
+        <w:t xml:space="preserve"> and </w:t>
+      </w:r>
+      <w:r>
+        <w:rPr>
+          <w:lang w:val="en-US"/>
+        </w:rPr>
+        <w:fldChar w:fldCharType="begin"/>
+      </w:r>
+      <w:r>
+        <w:rPr>
+          <w:lang w:val="en-US"/>
+        </w:rPr>
+        <w:instrText xml:space="preserve"> REF _Ref59998668 \h </w:instrText>
+      </w:r>
+      <w:r>
+        <w:rPr>
+          <w:lang w:val="en-US"/>
+        </w:rPr>
+      </w:r>
+      <w:r>
+        <w:rPr>
+          <w:lang w:val="en-US"/>
+        </w:rPr>
+        <w:fldChar w:fldCharType="separate"/>
+      </w:r>
+      <w:r>
+        <w:rPr>
+          <w:lang w:val="en-US"/>
+        </w:rPr>
+        <w:t xml:space="preserve">Figure </w:t>
+      </w:r>
+      <w:r>
+        <w:rPr>
+          <w:noProof/>
+          <w:lang w:val="en-US"/>
+        </w:rPr>
+        <w:t>8</w:t>
+      </w:r>
+      <w:r>
+        <w:rPr>
+          <w:lang w:val="en-US"/>
+        </w:rPr>
+        <w:fldChar w:fldCharType="end"/>
+      </w:r>
+      <w:r>
+        <w:rPr>
+          <w:lang w:val="en-US"/>
+        </w:rPr>
+        <w:t>.</w:t>
       </w:r>
     </w:p>
     <w:p>
@@ -20036,6 +20373,7 @@
               <w:rPr>
                 <w:sz w:val="20"/>
                 <w:szCs w:val="20"/>
+                <w:lang w:val="en-US"/>
               </w:rPr>
             </w:pPr>
           </w:p>
@@ -22461,6 +22799,7 @@
           <w:lang w:val="en-US"/>
         </w:rPr>
       </w:pPr>
+      <w:bookmarkStart w:id="26" w:name="_Ref59998603"/>
       <w:r>
         <w:rPr>
           <w:lang w:val="en-US"/>
@@ -22468,8 +22807,28 @@
         <w:t xml:space="preserve">Table </w:t>
       </w:r>
       <w:r>
+        <w:fldChar w:fldCharType="begin"/>
+      </w:r>
+      <w:r>
+        <w:rPr>
+          <w:lang w:val="en-US"/>
+        </w:rPr>
+        <w:instrText xml:space="preserve"> SEQ Table \* ARABIC </w:instrText>
+      </w:r>
+      <w:r>
+        <w:fldChar w:fldCharType="separate"/>
+      </w:r>
+      <w:r>
+        <w:rPr>
+          <w:noProof/>
+          <w:lang w:val="en-US"/>
+        </w:rPr>
         <w:t>12</w:t>
       </w:r>
+      <w:r>
+        <w:fldChar w:fldCharType="end"/>
+      </w:r>
+      <w:bookmarkEnd w:id="26"/>
       <w:r>
         <w:rPr>
           <w:lang w:val="en-US"/>
@@ -22605,9 +22964,36 @@
           <w:lang w:val="en-US"/>
         </w:rPr>
       </w:pPr>
-      <w:r>
-        <w:t>Fig4</w:t>
-      </w:r>
+      <w:bookmarkStart w:id="27" w:name="_Ref59998668"/>
+      <w:r>
+        <w:rPr>
+          <w:lang w:val="en-US"/>
+        </w:rPr>
+        <w:t xml:space="preserve">Figure </w:t>
+      </w:r>
+      <w:r>
+        <w:fldChar w:fldCharType="begin"/>
+      </w:r>
+      <w:r>
+        <w:rPr>
+          <w:lang w:val="en-US"/>
+        </w:rPr>
+        <w:instrText xml:space="preserve"> SEQ Figure \* ARABIC </w:instrText>
+      </w:r>
+      <w:r>
+        <w:fldChar w:fldCharType="separate"/>
+      </w:r>
+      <w:r>
+        <w:rPr>
+          <w:noProof/>
+          <w:lang w:val="en-US"/>
+        </w:rPr>
+        <w:t>8</w:t>
+      </w:r>
+      <w:r>
+        <w:fldChar w:fldCharType="end"/>
+      </w:r>
+      <w:bookmarkEnd w:id="27"/>
       <w:r>
         <w:rPr>
           <w:lang w:val="en-US"/>
@@ -22705,7 +23091,91 @@
         <w:rPr>
           <w:lang w:val="en-US"/>
         </w:rPr>
-        <w:t>As we see in the chart above, there are 3 models that stand out due to their higher performance when compared to the others. Those are the Gradient Boosting Classifier, the Ada Boost Classifier and the Random Forest Classifier.</w:t>
+        <w:t xml:space="preserve">As </w:t>
+      </w:r>
+      <w:r>
+        <w:rPr>
+          <w:lang w:val="en-US"/>
+        </w:rPr>
+        <w:t xml:space="preserve">can be </w:t>
+      </w:r>
+      <w:r>
+        <w:rPr>
+          <w:lang w:val="en-US"/>
+        </w:rPr>
+        <w:t>see</w:t>
+      </w:r>
+      <w:r>
+        <w:rPr>
+          <w:lang w:val="en-US"/>
+        </w:rPr>
+        <w:t>n</w:t>
+      </w:r>
+      <w:r>
+        <w:rPr>
+          <w:lang w:val="en-US"/>
+        </w:rPr>
+        <w:t xml:space="preserve"> in the chart above, there are </w:t>
+      </w:r>
+      <w:r>
+        <w:rPr>
+          <w:lang w:val="en-US"/>
+        </w:rPr>
+        <w:t>three</w:t>
+      </w:r>
+      <w:r>
+        <w:rPr>
+          <w:lang w:val="en-US"/>
+        </w:rPr>
+        <w:t xml:space="preserve"> models that stand out due to their </w:t>
+      </w:r>
+      <w:r>
+        <w:rPr>
+          <w:lang w:val="en-US"/>
+        </w:rPr>
+        <w:t>relatively high validation score</w:t>
+      </w:r>
+      <w:r>
+        <w:rPr>
+          <w:lang w:val="en-US"/>
+        </w:rPr>
+        <w:t xml:space="preserve">. Those are the Gradient Boosting </w:t>
+      </w:r>
+      <w:r>
+        <w:rPr>
+          <w:lang w:val="en-US"/>
+        </w:rPr>
+        <w:t>c</w:t>
+      </w:r>
+      <w:r>
+        <w:rPr>
+          <w:lang w:val="en-US"/>
+        </w:rPr>
+        <w:t xml:space="preserve">lassifier, the Ada Boost </w:t>
+      </w:r>
+      <w:r>
+        <w:rPr>
+          <w:lang w:val="en-US"/>
+        </w:rPr>
+        <w:t>c</w:t>
+      </w:r>
+      <w:r>
+        <w:rPr>
+          <w:lang w:val="en-US"/>
+        </w:rPr>
+        <w:t xml:space="preserve">lassifier and the Random Forest </w:t>
+      </w:r>
+      <w:r>
+        <w:rPr>
+          <w:lang w:val="en-US"/>
+        </w:rPr>
+        <w:t>c</w:t>
+      </w:r>
+      <w:r>
+        <w:rPr>
+          <w:lang w:val="en-US"/>
+        </w:rPr>
+        <w:t>lassifier.</w:t>
       </w:r>
     </w:p>
     <w:p>
@@ -22765,40 +23235,151 @@
         <w:rPr>
           <w:lang w:val="en-US"/>
         </w:rPr>
-        <w:t>Once the best models were found, the last step to take is understanding which combination of models provides us with the best results. In order to get this information, we created a for loop that runs a list containing the different combinations between the classifiers to stack.</w:t>
-      </w:r>
-    </w:p>
-    <w:p>
-      <w:pPr>
-        <w:tabs>
-          <w:tab w:val="left" w:pos="916"/>
-          <w:tab w:val="left" w:pos="1832"/>
-          <w:tab w:val="left" w:pos="2748"/>
-          <w:tab w:val="left" w:pos="3664"/>
-          <w:tab w:val="left" w:pos="4580"/>
-          <w:tab w:val="left" w:pos="5496"/>
-          <w:tab w:val="left" w:pos="6412"/>
-          <w:tab w:val="left" w:pos="7328"/>
-          <w:tab w:val="left" w:pos="8244"/>
-          <w:tab w:val="left" w:pos="9160"/>
-          <w:tab w:val="left" w:pos="10076"/>
-          <w:tab w:val="left" w:pos="10992"/>
-          <w:tab w:val="left" w:pos="11908"/>
-          <w:tab w:val="left" w:pos="12824"/>
-          <w:tab w:val="left" w:pos="13740"/>
-          <w:tab w:val="left" w:pos="14656"/>
-        </w:tabs>
-        <w:wordWrap w:val="0"/>
-        <w:textAlignment w:val="baseline"/>
-        <w:rPr>
-          <w:lang w:val="en-US"/>
-        </w:rPr>
-      </w:pPr>
-      <w:r>
-        <w:rPr>
-          <w:lang w:val="en-US"/>
-        </w:rPr>
-        <w:t>The result of the loop is copied to the following table:</w:t>
+        <w:t xml:space="preserve">In a next step, the F1-scores of different </w:t>
+      </w:r>
+      <w:r>
+        <w:rPr>
+          <w:lang w:val="en-US"/>
+        </w:rPr>
+        <w:t>combination</w:t>
+      </w:r>
+      <w:r>
+        <w:rPr>
+          <w:lang w:val="en-US"/>
+        </w:rPr>
+        <w:t>s</w:t>
+      </w:r>
+      <w:r>
+        <w:rPr>
+          <w:lang w:val="en-US"/>
+        </w:rPr>
+        <w:t xml:space="preserve"> of models</w:t>
+      </w:r>
+      <w:r>
+        <w:rPr>
+          <w:lang w:val="en-US"/>
+        </w:rPr>
+        <w:t xml:space="preserve"> are computed and compared.</w:t>
+      </w:r>
+      <w:r>
+        <w:rPr>
+          <w:lang w:val="en-US"/>
+        </w:rPr>
+        <w:t xml:space="preserve"> In order to </w:t>
+      </w:r>
+      <w:r>
+        <w:rPr>
+          <w:lang w:val="en-US"/>
+        </w:rPr>
+        <w:t>compute the needed values,</w:t>
+      </w:r>
+      <w:r>
+        <w:rPr>
+          <w:lang w:val="en-US"/>
+        </w:rPr>
+        <w:t xml:space="preserve"> a for loop </w:t>
+      </w:r>
+      <w:r>
+        <w:rPr>
+          <w:lang w:val="en-US"/>
+        </w:rPr>
+        <w:t xml:space="preserve">is created </w:t>
+      </w:r>
+      <w:r>
+        <w:rPr>
+          <w:lang w:val="en-US"/>
+        </w:rPr>
+        <w:t xml:space="preserve">that </w:t>
+      </w:r>
+      <w:r>
+        <w:rPr>
+          <w:lang w:val="en-US"/>
+        </w:rPr>
+        <w:t>iterates through a l</w:t>
+      </w:r>
+      <w:r>
+        <w:rPr>
+          <w:lang w:val="en-US"/>
+        </w:rPr>
+        <w:t xml:space="preserve">ist containing the different combinations </w:t>
+      </w:r>
+      <w:r>
+        <w:rPr>
+          <w:lang w:val="en-US"/>
+        </w:rPr>
+        <w:t xml:space="preserve">of </w:t>
+      </w:r>
+      <w:r>
+        <w:rPr>
+          <w:lang w:val="en-US"/>
+        </w:rPr>
+        <w:t>classifiers.</w:t>
+      </w:r>
+      <w:r>
+        <w:rPr>
+          <w:lang w:val="en-US"/>
+        </w:rPr>
+        <w:t xml:space="preserve"> </w:t>
+      </w:r>
+      <w:r>
+        <w:rPr>
+          <w:lang w:val="en-US"/>
+        </w:rPr>
+        <w:t xml:space="preserve">The result </w:t>
+      </w:r>
+      <w:r>
+        <w:rPr>
+          <w:lang w:val="en-US"/>
+        </w:rPr>
+        <w:t xml:space="preserve">of this step is shown in </w:t>
+      </w:r>
+      <w:r>
+        <w:rPr>
+          <w:lang w:val="en-US"/>
+        </w:rPr>
+        <w:fldChar w:fldCharType="begin"/>
+      </w:r>
+      <w:r>
+        <w:rPr>
+          <w:lang w:val="en-US"/>
+        </w:rPr>
+        <w:instrText xml:space="preserve"> REF _Ref59999004 \h </w:instrText>
+      </w:r>
+      <w:r>
+        <w:rPr>
+          <w:lang w:val="en-US"/>
+        </w:rPr>
+      </w:r>
+      <w:r>
+        <w:rPr>
+          <w:lang w:val="en-US"/>
+        </w:rPr>
+        <w:fldChar w:fldCharType="separate"/>
+      </w:r>
+      <w:r>
+        <w:rPr>
+          <w:lang w:val="en-US"/>
+        </w:rPr>
+        <w:t xml:space="preserve">Table </w:t>
+      </w:r>
+      <w:r>
+        <w:rPr>
+          <w:noProof/>
+          <w:lang w:val="en-US"/>
+        </w:rPr>
+        <w:t>13</w:t>
+      </w:r>
+      <w:r>
+        <w:rPr>
+          <w:lang w:val="en-US"/>
+        </w:rPr>
+        <w:fldChar w:fldCharType="end"/>
+      </w:r>
+      <w:r>
+        <w:rPr>
+          <w:lang w:val="en-US"/>
+        </w:rPr>
+        <w:t>:</w:t>
       </w:r>
     </w:p>
     <w:p>
@@ -23110,11 +23691,11 @@
     <w:p>
       <w:pPr>
         <w:pStyle w:val="Caption"/>
-        <w:jc w:val="center"/>
-        <w:rPr>
-          <w:lang w:val="en-US"/>
-        </w:rPr>
-      </w:pPr>
+        <w:rPr>
+          <w:lang w:val="en-US"/>
+        </w:rPr>
+      </w:pPr>
+      <w:bookmarkStart w:id="28" w:name="_Ref59999004"/>
       <w:r>
         <w:rPr>
           <w:lang w:val="en-US"/>
@@ -23122,8 +23703,28 @@
         <w:t xml:space="preserve">Table </w:t>
       </w:r>
       <w:r>
-        <w:t>12</w:t>
-      </w:r>
+        <w:fldChar w:fldCharType="begin"/>
+      </w:r>
+      <w:r>
+        <w:rPr>
+          <w:lang w:val="en-US"/>
+        </w:rPr>
+        <w:instrText xml:space="preserve"> SEQ Table \* ARABIC </w:instrText>
+      </w:r>
+      <w:r>
+        <w:fldChar w:fldCharType="separate"/>
+      </w:r>
+      <w:r>
+        <w:rPr>
+          <w:noProof/>
+          <w:lang w:val="en-US"/>
+        </w:rPr>
+        <w:t>13</w:t>
+      </w:r>
+      <w:r>
+        <w:fldChar w:fldCharType="end"/>
+      </w:r>
+      <w:bookmarkEnd w:id="28"/>
       <w:r>
         <w:rPr>
           <w:lang w:val="en-US"/>
@@ -23190,12 +23791,6 @@
           <w:lang w:val="en-US"/>
         </w:rPr>
       </w:pPr>
-      <w:r>
-        <w:rPr>
-          <w:lang w:val="en-US"/>
-        </w:rPr>
-        <w:t>The results shown in the table above are all referring to the validation set of the split data. These values are close to one another, although the first combination seems to obtain a better generalization. That being said, our final model will be a stacking classifier using Gradient Boosting Classifier, AdaBoost Classifier and a Random Forest Classifier.</w:t>
-      </w:r>
     </w:p>
     <w:p>
       <w:pPr>
@@ -23223,6 +23818,153 @@
           <w:lang w:val="en-US"/>
         </w:rPr>
       </w:pPr>
+      <w:r>
+        <w:rPr>
+          <w:lang w:val="en-US"/>
+        </w:rPr>
+        <w:t>The</w:t>
+      </w:r>
+      <w:r>
+        <w:rPr>
+          <w:lang w:val="en-US"/>
+        </w:rPr>
+        <w:t>se</w:t>
+      </w:r>
+      <w:r>
+        <w:rPr>
+          <w:lang w:val="en-US"/>
+        </w:rPr>
+        <w:t xml:space="preserve"> results shown in </w:t>
+      </w:r>
+      <w:r>
+        <w:rPr>
+          <w:lang w:val="en-US"/>
+        </w:rPr>
+        <w:fldChar w:fldCharType="begin"/>
+      </w:r>
+      <w:r>
+        <w:rPr>
+          <w:lang w:val="en-US"/>
+        </w:rPr>
+        <w:instrText xml:space="preserve"> REF _Ref59999004 \h </w:instrText>
+      </w:r>
+      <w:r>
+        <w:rPr>
+          <w:lang w:val="en-US"/>
+        </w:rPr>
+      </w:r>
+      <w:r>
+        <w:rPr>
+          <w:lang w:val="en-US"/>
+        </w:rPr>
+        <w:fldChar w:fldCharType="separate"/>
+      </w:r>
+      <w:r>
+        <w:rPr>
+          <w:lang w:val="en-US"/>
+        </w:rPr>
+        <w:t xml:space="preserve">Table </w:t>
+      </w:r>
+      <w:r>
+        <w:rPr>
+          <w:noProof/>
+          <w:lang w:val="en-US"/>
+        </w:rPr>
+        <w:t>13</w:t>
+      </w:r>
+      <w:r>
+        <w:rPr>
+          <w:lang w:val="en-US"/>
+        </w:rPr>
+        <w:fldChar w:fldCharType="end"/>
+      </w:r>
+      <w:r>
+        <w:rPr>
+          <w:lang w:val="en-US"/>
+        </w:rPr>
+        <w:t xml:space="preserve"> </w:t>
+      </w:r>
+      <w:r>
+        <w:rPr>
+          <w:lang w:val="en-US"/>
+        </w:rPr>
+        <w:t xml:space="preserve">are all referring to the </w:t>
+      </w:r>
+      <w:r>
+        <w:rPr>
+          <w:lang w:val="en-US"/>
+        </w:rPr>
+        <w:t xml:space="preserve">same </w:t>
+      </w:r>
+      <w:r>
+        <w:rPr>
+          <w:lang w:val="en-US"/>
+        </w:rPr>
+        <w:t>validation set</w:t>
+      </w:r>
+      <w:r>
+        <w:rPr>
+          <w:lang w:val="en-US"/>
+        </w:rPr>
+        <w:t xml:space="preserve">, which was acquired using the </w:t>
+      </w:r>
+      <w:r>
+        <w:rPr>
+          <w:lang w:val="en-US"/>
+        </w:rPr>
+        <w:t xml:space="preserve">of the </w:t>
+      </w:r>
+      <w:r>
+        <w:rPr>
+          <w:lang w:val="en-US"/>
+        </w:rPr>
+        <w:t>‘</w:t>
+      </w:r>
+      <w:proofErr w:type="spellStart"/>
+      <w:r>
+        <w:rPr>
+          <w:lang w:val="en-US"/>
+        </w:rPr>
+        <w:t>train_test_split</w:t>
+      </w:r>
+      <w:proofErr w:type="spellEnd"/>
+      <w:r>
+        <w:rPr>
+          <w:lang w:val="en-US"/>
+        </w:rPr>
+        <w:t>’ function using stratification and a validation set size of 20% of the whole dataset used</w:t>
+      </w:r>
+      <w:r>
+        <w:rPr>
+          <w:lang w:val="en-US"/>
+        </w:rPr>
+        <w:t xml:space="preserve">. The values </w:t>
+      </w:r>
+      <w:r>
+        <w:rPr>
+          <w:lang w:val="en-US"/>
+        </w:rPr>
+        <w:t xml:space="preserve">obtained </w:t>
+      </w:r>
+      <w:r>
+        <w:rPr>
+          <w:lang w:val="en-US"/>
+        </w:rPr>
+        <w:t xml:space="preserve">are close to one another, although the first combination seems to </w:t>
+      </w:r>
+      <w:r>
+        <w:rPr>
+          <w:highlight w:val="cyan"/>
+          <w:lang w:val="en-US"/>
+        </w:rPr>
+        <w:t>obtain a better generalization</w:t>
+      </w:r>
+      <w:r>
+        <w:rPr>
+          <w:lang w:val="en-US"/>
+        </w:rPr>
+        <w:t>.</w:t>
+      </w:r>
     </w:p>
     <w:p>
       <w:pPr>
@@ -23245,7 +23987,6 @@
           <w:tab w:val="left" w:pos="14656"/>
         </w:tabs>
         <w:wordWrap w:val="0"/>
-        <w:ind w:left="1440"/>
         <w:textAlignment w:val="baseline"/>
         <w:rPr>
           <w:lang w:val="en-US"/>
@@ -23254,30 +23995,102 @@
     </w:p>
     <w:p>
       <w:pPr>
-        <w:widowControl w:val="0"/>
-        <w:ind w:left="1440" w:right="30"/>
-        <w:rPr>
-          <w:lang w:val="en-US"/>
-        </w:rPr>
-      </w:pPr>
-    </w:p>
-    <w:p>
-      <w:pPr>
-        <w:widowControl w:val="0"/>
-        <w:ind w:left="1440" w:right="30"/>
-        <w:rPr>
-          <w:lang w:val="en-US"/>
-        </w:rPr>
-      </w:pPr>
-    </w:p>
-    <w:p>
-      <w:pPr>
-        <w:widowControl w:val="0"/>
-        <w:ind w:left="1440" w:right="30"/>
-        <w:rPr>
-          <w:lang w:val="en-US"/>
-        </w:rPr>
-      </w:pPr>
+        <w:tabs>
+          <w:tab w:val="left" w:pos="916"/>
+          <w:tab w:val="left" w:pos="1832"/>
+          <w:tab w:val="left" w:pos="2748"/>
+          <w:tab w:val="left" w:pos="3664"/>
+          <w:tab w:val="left" w:pos="4580"/>
+          <w:tab w:val="left" w:pos="5496"/>
+          <w:tab w:val="left" w:pos="6412"/>
+          <w:tab w:val="left" w:pos="7328"/>
+          <w:tab w:val="left" w:pos="8244"/>
+          <w:tab w:val="left" w:pos="9160"/>
+          <w:tab w:val="left" w:pos="10076"/>
+          <w:tab w:val="left" w:pos="10992"/>
+          <w:tab w:val="left" w:pos="11908"/>
+          <w:tab w:val="left" w:pos="12824"/>
+          <w:tab w:val="left" w:pos="13740"/>
+          <w:tab w:val="left" w:pos="14656"/>
+        </w:tabs>
+        <w:wordWrap w:val="0"/>
+        <w:textAlignment w:val="baseline"/>
+        <w:rPr>
+          <w:lang w:val="en-US"/>
+        </w:rPr>
+      </w:pPr>
+      <w:r>
+        <w:rPr>
+          <w:lang w:val="en-US"/>
+        </w:rPr>
+        <w:t xml:space="preserve">The result of the steps before is that the final model is chosen to </w:t>
+      </w:r>
+      <w:r>
+        <w:rPr>
+          <w:lang w:val="en-US"/>
+        </w:rPr>
+        <w:t xml:space="preserve">be a stacking classifier using </w:t>
+      </w:r>
+      <w:r>
+        <w:rPr>
+          <w:lang w:val="en-US"/>
+        </w:rPr>
+        <w:t xml:space="preserve">a </w:t>
+      </w:r>
+      <w:r>
+        <w:rPr>
+          <w:lang w:val="en-US"/>
+        </w:rPr>
+        <w:t xml:space="preserve">Gradient Boosting </w:t>
+      </w:r>
+      <w:r>
+        <w:rPr>
+          <w:lang w:val="en-US"/>
+        </w:rPr>
+        <w:t>c</w:t>
+      </w:r>
+      <w:r>
+        <w:rPr>
+          <w:lang w:val="en-US"/>
+        </w:rPr>
+        <w:t>lassifier,</w:t>
+      </w:r>
+      <w:r>
+        <w:rPr>
+          <w:lang w:val="en-US"/>
+        </w:rPr>
+        <w:t xml:space="preserve"> an</w:t>
+      </w:r>
+      <w:r>
+        <w:rPr>
+          <w:lang w:val="en-US"/>
+        </w:rPr>
+        <w:t xml:space="preserve"> AdaBoost </w:t>
+      </w:r>
+      <w:r>
+        <w:rPr>
+          <w:lang w:val="en-US"/>
+        </w:rPr>
+        <w:t>c</w:t>
+      </w:r>
+      <w:r>
+        <w:rPr>
+          <w:lang w:val="en-US"/>
+        </w:rPr>
+        <w:t xml:space="preserve">lassifier and a Random Forest </w:t>
+      </w:r>
+      <w:r>
+        <w:rPr>
+          <w:lang w:val="en-US"/>
+        </w:rPr>
+        <w:t>c</w:t>
+      </w:r>
+      <w:r>
+        <w:rPr>
+          <w:lang w:val="en-US"/>
+        </w:rPr>
+        <w:t>lassifier.</w:t>
+      </w:r>
     </w:p>
     <w:p>
       <w:pPr>
@@ -23293,6 +24106,15 @@
         <w:widowControl w:val="0"/>
         <w:ind w:right="30"/>
         <w:rPr>
+          <w:lang w:val="en-US"/>
+        </w:rPr>
+      </w:pPr>
+    </w:p>
+    <w:p>
+      <w:pPr>
+        <w:widowControl w:val="0"/>
+        <w:ind w:right="30"/>
+        <w:rPr>
           <w:b/>
           <w:bCs/>
           <w:lang w:val="en-US"/>
@@ -23353,48 +24175,14 @@
         <w:rPr>
           <w:lang w:val="en-US"/>
         </w:rPr>
-        <w:t xml:space="preserve">. However, </w:t>
+        <w:t xml:space="preserve">. However, since applying Random Oversampling did not yield better results than not applying it (and </w:t>
       </w:r>
       <w:r>
         <w:rPr>
           <w:lang w:val="en-US"/>
         </w:rPr>
         <w:lastRenderedPageBreak/>
-        <w:t>since applying Random Oversampling did not yield better results than not applying it (and sometimes even worse results), the authors decided not to pursue the application of this technique for this project any further.</w:t>
-      </w:r>
-    </w:p>
-    <w:p>
-      <w:pPr>
-        <w:widowControl w:val="0"/>
-        <w:ind w:right="30"/>
-        <w:rPr>
-          <w:lang w:val="en-US"/>
-        </w:rPr>
-      </w:pPr>
-    </w:p>
-    <w:p>
-      <w:pPr>
-        <w:widowControl w:val="0"/>
-        <w:ind w:right="30"/>
-        <w:rPr>
-          <w:lang w:val="en-US"/>
-        </w:rPr>
-      </w:pPr>
-    </w:p>
-    <w:p>
-      <w:pPr>
-        <w:widowControl w:val="0"/>
-        <w:ind w:right="30"/>
-        <w:rPr>
-          <w:lang w:val="en-US"/>
-        </w:rPr>
-      </w:pPr>
-      <w:r>
-        <w:rPr>
-          <w:highlight w:val="red"/>
-          <w:lang w:val="en-US"/>
-        </w:rPr>
-        <w:t>Comparison of the three meta classifiers</w:t>
+        <w:t>sometimes even worse results), the authors decided not to pursue the application of this technique for this project any further.</w:t>
       </w:r>
     </w:p>
     <w:p>
@@ -23403,8 +24191,6 @@
         <w:ind w:right="30"/>
         <w:jc w:val="both"/>
         <w:rPr>
-          <w:b/>
-          <w:bCs/>
           <w:lang w:val="en-US"/>
         </w:rPr>
       </w:pPr>
@@ -23423,16 +24209,6 @@
       <w:pPr>
         <w:widowControl w:val="0"/>
         <w:ind w:right="30"/>
-        <w:jc w:val="both"/>
-        <w:rPr>
-          <w:lang w:val="en-US"/>
-        </w:rPr>
-      </w:pPr>
-    </w:p>
-    <w:p>
-      <w:pPr>
-        <w:widowControl w:val="0"/>
-        <w:ind w:right="30"/>
         <w:rPr>
           <w:b/>
           <w:bCs/>
@@ -23501,21 +24277,7 @@
         <w:rPr>
           <w:lang w:val="en-US"/>
         </w:rPr>
-        <w:t xml:space="preserve">In regards of the features used in the project we start from a set of 15 features. From those we advanced to a wider range of variables, (insert the number after encoding), due to the encoding of the categorical ones. After computing correlations between features, to evaluate not only relevance but also redundancy between feature, we get a much smaller set of columns, 20. After the correlations, 3 more general features selection techniques were applied: RFE, Ridge Classifier and </w:t>
-      </w:r>
-      <w:proofErr w:type="spellStart"/>
-      <w:r>
-        <w:rPr>
-          <w:lang w:val="en-US"/>
-        </w:rPr>
-        <w:t>XGBoost</w:t>
-      </w:r>
-      <w:proofErr w:type="spellEnd"/>
-      <w:r>
-        <w:rPr>
-          <w:lang w:val="en-US"/>
-        </w:rPr>
-        <w:t xml:space="preserve"> Classifier. The result of this process is a list of 19 features which is described above as ‘features_to_keep_2’.</w:t>
+        <w:t>In regards of the features used in the project we start from a set of 15 features. From those we advanced to a wider range of variables, (insert the number after encoding), due to the encoding of the categorical ones. After computing correlations between features, to evaluate not only relevance but also redundancy between feature, we get a much smaller set of columns, 20. After the correlations, 3 more general features selection techniques were applied: RFE, Ridge Classifier and XGBoost Classifier. The result of this process is a list of 19 features which is described above as ‘features_to_keep_2’.</w:t>
       </w:r>
     </w:p>
     <w:p>
@@ -23636,14 +24398,7 @@
         <w:rPr>
           <w:lang w:val="en-US"/>
         </w:rPr>
-        <w:t xml:space="preserve">Our model would allow the user to predict correctly whether the income of a citizen is above or below the average the average citizen’s income in more than 85% of the times. Considering this score, 86.27%, it is safe to say that the model is close to as good as it can possibly be, considering the set of features supplied. However, there always details that can be improved. For this case, testing the model with different sets of features than the ones tested here could possibly result in increased performance. Still regarding possible improvements, a wider range of data would definitely help the model to achieve better results. A dataset of 22400 observations is quite limited when we try to reach scores above </w:t>
-      </w:r>
-      <w:r>
-        <w:rPr>
-          <w:lang w:val="en-US"/>
-        </w:rPr>
-        <w:lastRenderedPageBreak/>
-        <w:t>85-90%.</w:t>
+        <w:t>Our model would allow the user to predict correctly whether the income of a citizen is above or below the average the average citizen’s income in more than 85% of the times. Considering this score, 86.27%, it is safe to say that the model is close to as good as it can possibly be, considering the set of features supplied. However, there always details that can be improved. For this case, testing the model with different sets of features than the ones tested here could possibly result in increased performance. Still regarding possible improvements, a wider range of data would definitely help the model to achieve better results. A dataset of 22400 observations is quite limited when we try to reach scores above 85-90%.</w:t>
       </w:r>
       <w:r>
         <w:rPr>
@@ -23668,6 +24423,26 @@
       <w:pPr>
         <w:widowControl w:val="0"/>
         <w:ind w:right="30"/>
+        <w:jc w:val="both"/>
+        <w:rPr>
+          <w:lang w:val="en-US"/>
+        </w:rPr>
+      </w:pPr>
+    </w:p>
+    <w:p>
+      <w:pPr>
+        <w:widowControl w:val="0"/>
+        <w:ind w:right="30"/>
+        <w:jc w:val="both"/>
+        <w:rPr>
+          <w:lang w:val="en-US"/>
+        </w:rPr>
+      </w:pPr>
+    </w:p>
+    <w:p>
+      <w:pPr>
+        <w:widowControl w:val="0"/>
+        <w:ind w:right="30"/>
         <w:rPr>
           <w:b/>
           <w:bCs/>
@@ -23680,6 +24455,7 @@
           <w:bCs/>
           <w:lang w:val="pt-BR"/>
         </w:rPr>
+        <w:lastRenderedPageBreak/>
         <w:t xml:space="preserve">VI.  </w:t>
       </w:r>
       <w:r>

</xml_diff>